<commit_message>
update project management 3
</commit_message>
<xml_diff>
--- a/User Case.docx
+++ b/User Case.docx
@@ -1,6 +1,6 @@
 
 <file path=word/document.xml><?xml version="1.0" encoding="utf-8"?>
-<w:document xmlns:wpc="http://schemas.microsoft.com/office/word/2010/wordprocessingCanvas" xmlns:cx="http://schemas.microsoft.com/office/drawing/2014/chartex" xmlns:cx1="http://schemas.microsoft.com/office/drawing/2015/9/8/chartex" xmlns:cx2="http://schemas.microsoft.com/office/drawing/2015/10/21/chartex" xmlns:cx3="http://schemas.microsoft.com/office/drawing/2016/5/9/chartex" xmlns:cx4="http://schemas.microsoft.com/office/drawing/2016/5/10/chartex" xmlns:cx5="http://schemas.microsoft.com/office/drawing/2016/5/11/chartex" xmlns:cx6="http://schemas.microsoft.com/office/drawing/2016/5/12/chartex" xmlns:cx7="http://schemas.microsoft.com/office/drawing/2016/5/13/chartex" xmlns:cx8="http://schemas.microsoft.com/office/drawing/2016/5/14/chartex" xmlns:mc="http://schemas.openxmlformats.org/markup-compatibility/2006" xmlns:aink="http://schemas.microsoft.com/office/drawing/2016/ink" xmlns:am3d="http://schemas.microsoft.com/office/drawing/2017/model3d" xmlns:o="urn:schemas-microsoft-com:office:office" xmlns:r="http://schemas.openxmlformats.org/officeDocument/2006/relationships" xmlns:m="http://schemas.openxmlformats.org/officeDocument/2006/math" xmlns:v="urn:schemas-microsoft-com:vml" xmlns:wp14="http://schemas.microsoft.com/office/word/2010/wordprocessingDrawing" xmlns:wp="http://schemas.openxmlformats.org/drawingml/2006/wordprocessingDrawing" xmlns:w10="urn:schemas-microsoft-com:office:word" xmlns:w="http://schemas.openxmlformats.org/wordprocessingml/2006/main" xmlns:w14="http://schemas.microsoft.com/office/word/2010/wordml" xmlns:w15="http://schemas.microsoft.com/office/word/2012/wordml" xmlns:w16cid="http://schemas.microsoft.com/office/word/2016/wordml/cid" xmlns:w16se="http://schemas.microsoft.com/office/word/2015/wordml/symex" xmlns:wpg="http://schemas.microsoft.com/office/word/2010/wordprocessingGroup" xmlns:wpi="http://schemas.microsoft.com/office/word/2010/wordprocessingInk" xmlns:wne="http://schemas.microsoft.com/office/word/2006/wordml" xmlns:wps="http://schemas.microsoft.com/office/word/2010/wordprocessingShape" mc:Ignorable="w14 w15 w16se w16cid wp14">
+<w:document xmlns:wpc="http://schemas.microsoft.com/office/word/2010/wordprocessingCanvas" xmlns:cx="http://schemas.microsoft.com/office/drawing/2014/chartex" xmlns:cx1="http://schemas.microsoft.com/office/drawing/2015/9/8/chartex" xmlns:mc="http://schemas.openxmlformats.org/markup-compatibility/2006" xmlns:o="urn:schemas-microsoft-com:office:office" xmlns:r="http://schemas.openxmlformats.org/officeDocument/2006/relationships" xmlns:m="http://schemas.openxmlformats.org/officeDocument/2006/math" xmlns:v="urn:schemas-microsoft-com:vml" xmlns:wp14="http://schemas.microsoft.com/office/word/2010/wordprocessingDrawing" xmlns:wp="http://schemas.openxmlformats.org/drawingml/2006/wordprocessingDrawing" xmlns:w10="urn:schemas-microsoft-com:office:word" xmlns:w="http://schemas.openxmlformats.org/wordprocessingml/2006/main" xmlns:w14="http://schemas.microsoft.com/office/word/2010/wordml" xmlns:w15="http://schemas.microsoft.com/office/word/2012/wordml" xmlns:w16se="http://schemas.microsoft.com/office/word/2015/wordml/symex" xmlns:wpg="http://schemas.microsoft.com/office/word/2010/wordprocessingGroup" xmlns:wpi="http://schemas.microsoft.com/office/word/2010/wordprocessingInk" xmlns:wne="http://schemas.microsoft.com/office/word/2006/wordml" xmlns:wps="http://schemas.microsoft.com/office/word/2010/wordprocessingShape" mc:Ignorable="w14 w15 w16se wp14">
   <w:body>
     <w:p>
       <w:pPr>
@@ -69,16 +69,6 @@
           <w:lang w:val="en-US"/>
         </w:rPr>
         <w:br/>
-      </w:r>
-      <w:r>
-        <w:rPr>
-          <w:rFonts w:ascii="Arial" w:hAnsi="Arial" w:cs="Arial"/>
-          <w:color w:val="444950"/>
-          <w:sz w:val="24"/>
-          <w:szCs w:val="18"/>
-          <w:shd w:val="clear" w:color="auto" w:fill="F1F0F0"/>
-          <w:lang w:val="en-US"/>
-        </w:rPr>
         <w:t xml:space="preserve">. Rollo can use both computer and smartphones apps. </w:t>
       </w:r>
     </w:p>
@@ -132,16 +122,6 @@
           <w:lang w:val="en-US"/>
         </w:rPr>
         <w:br/>
-      </w:r>
-      <w:r>
-        <w:rPr>
-          <w:rFonts w:ascii="Arial" w:hAnsi="Arial" w:cs="Arial"/>
-          <w:color w:val="444950"/>
-          <w:sz w:val="24"/>
-          <w:szCs w:val="18"/>
-          <w:shd w:val="clear" w:color="auto" w:fill="F1F0F0"/>
-          <w:lang w:val="en-US"/>
-        </w:rPr>
         <w:t xml:space="preserve">Tyrion prefers smartphones apps </w:t>
       </w:r>
     </w:p>
@@ -187,29 +167,16 @@
           <w:lang w:val="en-US"/>
         </w:rPr>
       </w:pPr>
-      <w:proofErr w:type="spellStart"/>
-      <w:r>
-        <w:rPr>
-          <w:rFonts w:ascii="Arial" w:hAnsi="Arial" w:cs="Arial"/>
-          <w:color w:val="444950"/>
-          <w:sz w:val="24"/>
-          <w:szCs w:val="18"/>
-          <w:shd w:val="clear" w:color="auto" w:fill="F1F0F0"/>
-          <w:lang w:val="en-US"/>
-        </w:rPr>
-        <w:t>Karmi</w:t>
-      </w:r>
-      <w:proofErr w:type="spellEnd"/>
-      <w:r>
-        <w:rPr>
-          <w:rFonts w:ascii="Arial" w:hAnsi="Arial" w:cs="Arial"/>
-          <w:color w:val="444950"/>
-          <w:sz w:val="24"/>
-          <w:szCs w:val="18"/>
-          <w:shd w:val="clear" w:color="auto" w:fill="F1F0F0"/>
-          <w:lang w:val="en-US"/>
-        </w:rPr>
-        <w:t xml:space="preserve">, 49yo, coach of « Pink Unicorns ». </w:t>
+      <w:r>
+        <w:rPr>
+          <w:rFonts w:ascii="Arial" w:hAnsi="Arial" w:cs="Arial"/>
+          <w:color w:val="444950"/>
+          <w:sz w:val="24"/>
+          <w:szCs w:val="18"/>
+          <w:shd w:val="clear" w:color="auto" w:fill="F1F0F0"/>
+          <w:lang w:val="en-US"/>
+        </w:rPr>
+        <w:t xml:space="preserve">Karmi, 49yo, coach of « Pink Unicorns ». </w:t>
       </w:r>
       <w:r>
         <w:rPr>
@@ -221,16 +188,6 @@
           <w:lang w:val="en-US"/>
         </w:rPr>
         <w:br/>
-      </w:r>
-      <w:r>
-        <w:rPr>
-          <w:rFonts w:ascii="Arial" w:hAnsi="Arial" w:cs="Arial"/>
-          <w:color w:val="444950"/>
-          <w:sz w:val="24"/>
-          <w:szCs w:val="18"/>
-          <w:shd w:val="clear" w:color="auto" w:fill="F1F0F0"/>
-          <w:lang w:val="en-US"/>
-        </w:rPr>
         <w:t xml:space="preserve">He prefers to use computer and a website to manager his team. </w:t>
       </w:r>
     </w:p>
@@ -284,16 +241,6 @@
           <w:lang w:val="en-US"/>
         </w:rPr>
         <w:br/>
-      </w:r>
-      <w:r>
-        <w:rPr>
-          <w:rFonts w:ascii="Arial" w:hAnsi="Arial" w:cs="Arial"/>
-          <w:color w:val="444950"/>
-          <w:sz w:val="24"/>
-          <w:szCs w:val="18"/>
-          <w:shd w:val="clear" w:color="auto" w:fill="F1F0F0"/>
-          <w:lang w:val="en-US"/>
-        </w:rPr>
         <w:t>Ragnar plays only on PS4.</w:t>
       </w:r>
     </w:p>
@@ -460,8 +407,6 @@
           <w:lang w:val="en-US"/>
         </w:rPr>
       </w:pPr>
-      <w:bookmarkStart w:id="0" w:name="_GoBack"/>
-      <w:bookmarkEnd w:id="0"/>
     </w:p>
     <w:p>
       <w:pPr>
@@ -489,6 +434,60 @@
           <w:lang w:val="en-US"/>
         </w:rPr>
         <w:t xml:space="preserve"> As a player, I want to be able to see my statistics.</w:t>
+      </w:r>
+    </w:p>
+    <w:p>
+      <w:pPr>
+        <w:pStyle w:val="Paragraphedeliste"/>
+        <w:rPr>
+          <w:rFonts w:ascii="Arial" w:hAnsi="Arial" w:cs="Arial"/>
+          <w:color w:val="444950"/>
+          <w:sz w:val="24"/>
+          <w:szCs w:val="18"/>
+          <w:shd w:val="clear" w:color="auto" w:fill="F1F0F0"/>
+          <w:lang w:val="en-US"/>
+        </w:rPr>
+      </w:pPr>
+    </w:p>
+    <w:p>
+      <w:pPr>
+        <w:pStyle w:val="Paragraphedeliste"/>
+        <w:numPr>
+          <w:ilvl w:val="0"/>
+          <w:numId w:val="1"/>
+        </w:numPr>
+        <w:rPr>
+          <w:rFonts w:ascii="Arial" w:hAnsi="Arial" w:cs="Arial"/>
+          <w:color w:val="444950"/>
+          <w:sz w:val="24"/>
+          <w:szCs w:val="18"/>
+          <w:shd w:val="clear" w:color="auto" w:fill="F1F0F0"/>
+          <w:lang w:val="en-US"/>
+        </w:rPr>
+      </w:pPr>
+      <w:r>
+        <w:rPr>
+          <w:rFonts w:ascii="Arial" w:hAnsi="Arial" w:cs="Arial"/>
+          <w:color w:val="444950"/>
+          <w:sz w:val="24"/>
+          <w:szCs w:val="18"/>
+          <w:shd w:val="clear" w:color="auto" w:fill="F1F0F0"/>
+          <w:lang w:val="en-US"/>
+        </w:rPr>
+        <w:t>As a coach, I want to be able to login, so that I</w:t>
+      </w:r>
+      <w:bookmarkStart w:id="0" w:name="_GoBack"/>
+      <w:bookmarkEnd w:id="0"/>
+      <w:r>
+        <w:rPr>
+          <w:rFonts w:ascii="Arial" w:hAnsi="Arial" w:cs="Arial"/>
+          <w:color w:val="444950"/>
+          <w:sz w:val="24"/>
+          <w:szCs w:val="18"/>
+          <w:shd w:val="clear" w:color="auto" w:fill="F1F0F0"/>
+          <w:lang w:val="en-US"/>
+        </w:rPr>
+        <w:t>’m able to use the app</w:t>
       </w:r>
     </w:p>
     <w:sectPr>
@@ -502,7 +501,7 @@
 </file>
 
 <file path=word/numbering.xml><?xml version="1.0" encoding="utf-8"?>
-<w:numbering xmlns:wpc="http://schemas.microsoft.com/office/word/2010/wordprocessingCanvas" xmlns:cx="http://schemas.microsoft.com/office/drawing/2014/chartex" xmlns:cx1="http://schemas.microsoft.com/office/drawing/2015/9/8/chartex" xmlns:cx2="http://schemas.microsoft.com/office/drawing/2015/10/21/chartex" xmlns:cx3="http://schemas.microsoft.com/office/drawing/2016/5/9/chartex" xmlns:cx4="http://schemas.microsoft.com/office/drawing/2016/5/10/chartex" xmlns:cx5="http://schemas.microsoft.com/office/drawing/2016/5/11/chartex" xmlns:cx6="http://schemas.microsoft.com/office/drawing/2016/5/12/chartex" xmlns:cx7="http://schemas.microsoft.com/office/drawing/2016/5/13/chartex" xmlns:cx8="http://schemas.microsoft.com/office/drawing/2016/5/14/chartex" xmlns:mc="http://schemas.openxmlformats.org/markup-compatibility/2006" xmlns:aink="http://schemas.microsoft.com/office/drawing/2016/ink" xmlns:am3d="http://schemas.microsoft.com/office/drawing/2017/model3d" xmlns:o="urn:schemas-microsoft-com:office:office" xmlns:r="http://schemas.openxmlformats.org/officeDocument/2006/relationships" xmlns:m="http://schemas.openxmlformats.org/officeDocument/2006/math" xmlns:v="urn:schemas-microsoft-com:vml" xmlns:wp14="http://schemas.microsoft.com/office/word/2010/wordprocessingDrawing" xmlns:wp="http://schemas.openxmlformats.org/drawingml/2006/wordprocessingDrawing" xmlns:w10="urn:schemas-microsoft-com:office:word" xmlns:w="http://schemas.openxmlformats.org/wordprocessingml/2006/main" xmlns:w14="http://schemas.microsoft.com/office/word/2010/wordml" xmlns:w15="http://schemas.microsoft.com/office/word/2012/wordml" xmlns:w16cid="http://schemas.microsoft.com/office/word/2016/wordml/cid" xmlns:w16se="http://schemas.microsoft.com/office/word/2015/wordml/symex" xmlns:wpg="http://schemas.microsoft.com/office/word/2010/wordprocessingGroup" xmlns:wpi="http://schemas.microsoft.com/office/word/2010/wordprocessingInk" xmlns:wne="http://schemas.microsoft.com/office/word/2006/wordml" xmlns:wps="http://schemas.microsoft.com/office/word/2010/wordprocessingShape" mc:Ignorable="w14 w15 w16se w16cid wp14">
+<w:numbering xmlns:wpc="http://schemas.microsoft.com/office/word/2010/wordprocessingCanvas" xmlns:cx="http://schemas.microsoft.com/office/drawing/2014/chartex" xmlns:cx1="http://schemas.microsoft.com/office/drawing/2015/9/8/chartex" xmlns:mc="http://schemas.openxmlformats.org/markup-compatibility/2006" xmlns:o="urn:schemas-microsoft-com:office:office" xmlns:r="http://schemas.openxmlformats.org/officeDocument/2006/relationships" xmlns:m="http://schemas.openxmlformats.org/officeDocument/2006/math" xmlns:v="urn:schemas-microsoft-com:vml" xmlns:wp14="http://schemas.microsoft.com/office/word/2010/wordprocessingDrawing" xmlns:wp="http://schemas.openxmlformats.org/drawingml/2006/wordprocessingDrawing" xmlns:w10="urn:schemas-microsoft-com:office:word" xmlns:w="http://schemas.openxmlformats.org/wordprocessingml/2006/main" xmlns:w14="http://schemas.microsoft.com/office/word/2010/wordml" xmlns:w15="http://schemas.microsoft.com/office/word/2012/wordml" xmlns:w16se="http://schemas.microsoft.com/office/word/2015/wordml/symex" xmlns:wpg="http://schemas.microsoft.com/office/word/2010/wordprocessingGroup" xmlns:wpi="http://schemas.microsoft.com/office/word/2010/wordprocessingInk" xmlns:wne="http://schemas.microsoft.com/office/word/2006/wordml" xmlns:wps="http://schemas.microsoft.com/office/word/2010/wordprocessingShape" mc:Ignorable="w14 w15 w16se wp14">
   <w:abstractNum w:abstractNumId="0" w15:restartNumberingAfterBreak="0">
     <w:nsid w:val="1FD9705F"/>
     <w:multiLevelType w:val="hybridMultilevel"/>
@@ -622,7 +621,7 @@
 </file>
 
 <file path=word/styles.xml><?xml version="1.0" encoding="utf-8"?>
-<w:styles xmlns:mc="http://schemas.openxmlformats.org/markup-compatibility/2006" xmlns:r="http://schemas.openxmlformats.org/officeDocument/2006/relationships" xmlns:w="http://schemas.openxmlformats.org/wordprocessingml/2006/main" xmlns:w14="http://schemas.microsoft.com/office/word/2010/wordml" xmlns:w15="http://schemas.microsoft.com/office/word/2012/wordml" xmlns:w16cid="http://schemas.microsoft.com/office/word/2016/wordml/cid" xmlns:w16se="http://schemas.microsoft.com/office/word/2015/wordml/symex" mc:Ignorable="w14 w15 w16se w16cid">
+<w:styles xmlns:mc="http://schemas.openxmlformats.org/markup-compatibility/2006" xmlns:r="http://schemas.openxmlformats.org/officeDocument/2006/relationships" xmlns:w="http://schemas.openxmlformats.org/wordprocessingml/2006/main" xmlns:w14="http://schemas.microsoft.com/office/word/2010/wordml" xmlns:w15="http://schemas.microsoft.com/office/word/2012/wordml" xmlns:w16se="http://schemas.microsoft.com/office/word/2015/wordml/symex" mc:Ignorable="w14 w15 w16se">
   <w:docDefaults>
     <w:rPrDefault>
       <w:rPr>
@@ -638,7 +637,7 @@
       </w:pPr>
     </w:pPrDefault>
   </w:docDefaults>
-  <w:latentStyles w:defLockedState="0" w:defUIPriority="99" w:defSemiHidden="0" w:defUnhideWhenUsed="0" w:defQFormat="0" w:count="375">
+  <w:latentStyles w:defLockedState="0" w:defUIPriority="99" w:defSemiHidden="0" w:defUnhideWhenUsed="0" w:defQFormat="0" w:count="371">
     <w:lsdException w:name="Normal" w:uiPriority="0" w:qFormat="1"/>
     <w:lsdException w:name="heading 1" w:uiPriority="9" w:qFormat="1"/>
     <w:lsdException w:name="heading 2" w:semiHidden="1" w:uiPriority="9" w:unhideWhenUsed="1" w:qFormat="1"/>
@@ -1010,10 +1009,6 @@
     <w:lsdException w:name="List Table 5 Dark Accent 6" w:uiPriority="50"/>
     <w:lsdException w:name="List Table 6 Colorful Accent 6" w:uiPriority="51"/>
     <w:lsdException w:name="List Table 7 Colorful Accent 6" w:uiPriority="52"/>
-    <w:lsdException w:name="Mention" w:semiHidden="1" w:unhideWhenUsed="1"/>
-    <w:lsdException w:name="Smart Hyperlink" w:semiHidden="1" w:unhideWhenUsed="1"/>
-    <w:lsdException w:name="Hashtag" w:semiHidden="1" w:unhideWhenUsed="1"/>
-    <w:lsdException w:name="Unresolved Mention" w:semiHidden="1" w:unhideWhenUsed="1"/>
   </w:latentStyles>
   <w:style w:type="paragraph" w:default="1" w:styleId="Normal">
     <w:name w:val="Normal"/>
@@ -1360,7 +1355,7 @@
 </file>
 
 <file path=customXml/itemProps1.xml><?xml version="1.0" encoding="utf-8"?>
-<ds:datastoreItem xmlns:ds="http://schemas.openxmlformats.org/officeDocument/2006/customXml" ds:itemID="{507BBB8D-D1EC-4335-9E09-4FCAF520C5D2}">
+<ds:datastoreItem xmlns:ds="http://schemas.openxmlformats.org/officeDocument/2006/customXml" ds:itemID="{DA9E6CBC-B334-4964-A4B4-BA3A1327ED82}">
   <ds:schemaRefs>
     <ds:schemaRef ds:uri="http://schemas.openxmlformats.org/officeDocument/2006/bibliography"/>
   </ds:schemaRefs>

</xml_diff>